<commit_message>
added ids to HW1
</commit_message>
<xml_diff>
--- a/HomeWork/HW1/תרגיל בית 1 מחשוב ענן.docx
+++ b/HomeWork/HW1/תרגיל בית 1 מחשוב ענן.docx
@@ -92,6 +92,7 @@
         <w:jc w:val="center"/>
         <w:rPr>
           <w:color w:val="000000"/>
+          <w:rtl/>
         </w:rPr>
       </w:pPr>
       <w:r>
@@ -112,6 +113,223 @@
       </w:r>
       <w:r>
         <w:t>.2024</w:t>
+      </w:r>
+    </w:p>
+    <w:p>
+      <w:pPr>
+        <w:pBdr>
+          <w:top w:val="nil"/>
+          <w:left w:val="nil"/>
+          <w:bottom w:val="nil"/>
+          <w:right w:val="nil"/>
+          <w:between w:val="nil"/>
+        </w:pBdr>
+        <w:ind w:left="360"/>
+        <w:rPr>
+          <w:color w:val="000000"/>
+        </w:rPr>
+      </w:pPr>
+      <w:r>
+        <w:rPr>
+          <w:rFonts w:hint="cs"/>
+          <w:i/>
+          <w:iCs/>
+          <w:color w:val="000000"/>
+          <w:u w:val="single"/>
+          <w:rtl/>
+        </w:rPr>
+        <w:t>חברי קבוצה:</w:t>
+      </w:r>
+      <w:r>
+        <w:rPr>
+          <w:rFonts w:hint="cs"/>
+          <w:i/>
+          <w:iCs/>
+          <w:color w:val="000000"/>
+          <w:u w:val="single"/>
+          <w:rtl/>
+        </w:rPr>
+        <w:t xml:space="preserve"> </w:t>
+      </w:r>
+      <w:r>
+        <w:rPr>
+          <w:rFonts w:hint="cs"/>
+          <w:color w:val="000000"/>
+          <w:rtl/>
+        </w:rPr>
+        <w:t xml:space="preserve">אחמד עתאבה 322969320, </w:t>
+      </w:r>
+      <w:r>
+        <w:rPr>
+          <w:color w:val="000000"/>
+          <w:rtl/>
+        </w:rPr>
+        <w:t xml:space="preserve">עבדאללה </w:t>
+      </w:r>
+      <w:proofErr w:type="spellStart"/>
+      <w:r>
+        <w:rPr>
+          <w:color w:val="000000"/>
+          <w:rtl/>
+        </w:rPr>
+        <w:t>אבורומי</w:t>
+      </w:r>
+      <w:proofErr w:type="spellEnd"/>
+      <w:r>
+        <w:rPr>
+          <w:color w:val="000000"/>
+          <w:rtl/>
+        </w:rPr>
+        <w:t xml:space="preserve"> 314741455</w:t>
+      </w:r>
+      <w:r>
+        <w:rPr>
+          <w:rFonts w:hint="cs"/>
+          <w:color w:val="000000"/>
+          <w:rtl/>
+        </w:rPr>
+        <w:t xml:space="preserve">, </w:t>
+      </w:r>
+      <w:r>
+        <w:rPr>
+          <w:color w:val="000000"/>
+          <w:rtl/>
+        </w:rPr>
+        <w:t>סמר חליל 212142806</w:t>
+      </w:r>
+      <w:r>
+        <w:rPr>
+          <w:rFonts w:hint="cs"/>
+          <w:color w:val="000000"/>
+          <w:rtl/>
+        </w:rPr>
+        <w:t xml:space="preserve">, </w:t>
+      </w:r>
+      <w:proofErr w:type="spellStart"/>
+      <w:r>
+        <w:rPr>
+          <w:color w:val="000000"/>
+          <w:rtl/>
+        </w:rPr>
+        <w:t>בולוס</w:t>
+      </w:r>
+      <w:proofErr w:type="spellEnd"/>
+      <w:r>
+        <w:rPr>
+          <w:color w:val="000000"/>
+          <w:rtl/>
+        </w:rPr>
+        <w:t xml:space="preserve"> חורי</w:t>
+      </w:r>
+      <w:r>
+        <w:rPr>
+          <w:rFonts w:hint="cs"/>
+          <w:color w:val="000000"/>
+          <w:rtl/>
+        </w:rPr>
+        <w:t xml:space="preserve"> </w:t>
+      </w:r>
+      <w:r>
+        <w:rPr>
+          <w:color w:val="000000"/>
+          <w:rtl/>
+        </w:rPr>
+        <w:t>211943725</w:t>
+      </w:r>
+      <w:r>
+        <w:rPr>
+          <w:rFonts w:hint="cs"/>
+          <w:color w:val="000000"/>
+          <w:rtl/>
+        </w:rPr>
+        <w:t xml:space="preserve">, </w:t>
+      </w:r>
+      <w:proofErr w:type="spellStart"/>
+      <w:r>
+        <w:rPr>
+          <w:color w:val="000000"/>
+          <w:rtl/>
+        </w:rPr>
+        <w:t>מיאר</w:t>
+      </w:r>
+      <w:proofErr w:type="spellEnd"/>
+      <w:r>
+        <w:rPr>
+          <w:color w:val="000000"/>
+          <w:rtl/>
+        </w:rPr>
+        <w:t xml:space="preserve"> סאלח</w:t>
+      </w:r>
+      <w:r>
+        <w:rPr>
+          <w:rFonts w:hint="cs"/>
+          <w:color w:val="000000"/>
+          <w:rtl/>
+        </w:rPr>
+        <w:t xml:space="preserve"> </w:t>
+      </w:r>
+      <w:r>
+        <w:rPr>
+          <w:color w:val="000000"/>
+          <w:rtl/>
+        </w:rPr>
+        <w:t>212793194</w:t>
+      </w:r>
+      <w:r>
+        <w:rPr>
+          <w:rFonts w:hint="cs"/>
+          <w:color w:val="000000"/>
+          <w:rtl/>
+        </w:rPr>
+        <w:t xml:space="preserve">, </w:t>
+      </w:r>
+      <w:proofErr w:type="spellStart"/>
+      <w:r>
+        <w:rPr>
+          <w:color w:val="000000"/>
+          <w:rtl/>
+        </w:rPr>
+        <w:t>מובדא</w:t>
+      </w:r>
+      <w:proofErr w:type="spellEnd"/>
+      <w:r>
+        <w:rPr>
+          <w:color w:val="000000"/>
+          <w:rtl/>
+        </w:rPr>
+        <w:t xml:space="preserve"> </w:t>
+      </w:r>
+      <w:proofErr w:type="spellStart"/>
+      <w:r>
+        <w:rPr>
+          <w:color w:val="000000"/>
+          <w:rtl/>
+        </w:rPr>
+        <w:t>שחאדה</w:t>
+      </w:r>
+      <w:proofErr w:type="spellEnd"/>
+      <w:r>
+        <w:rPr>
+          <w:rFonts w:hint="cs"/>
+          <w:color w:val="000000"/>
+          <w:rtl/>
+        </w:rPr>
+        <w:t xml:space="preserve"> </w:t>
+      </w:r>
+      <w:r>
+        <w:rPr>
+          <w:color w:val="000000"/>
+          <w:rtl/>
+        </w:rPr>
+        <w:t>212800080</w:t>
+      </w:r>
+      <w:r>
+        <w:rPr>
+          <w:rFonts w:hint="cs"/>
+          <w:color w:val="000000"/>
+          <w:rtl/>
+        </w:rPr>
+        <w:t>.</w:t>
       </w:r>
     </w:p>
     <w:p>
@@ -1323,6 +1541,7 @@
                 <w:rFonts w:ascii="Arial" w:eastAsia="Arial" w:hAnsi="Arial" w:cs="Arial" w:hint="cs"/>
                 <w:rtl/>
               </w:rPr>
+              <w:lastRenderedPageBreak/>
               <w:t>העלאת רעיונות</w:t>
             </w:r>
           </w:p>
@@ -1370,6 +1589,7 @@
                 <w:rFonts w:ascii="Arial" w:eastAsia="Arial" w:hAnsi="Arial" w:cs="Arial" w:hint="cs"/>
                 <w:rtl/>
               </w:rPr>
+              <w:lastRenderedPageBreak/>
               <w:t>הגדרת תרחישים</w:t>
             </w:r>
           </w:p>
@@ -1482,7 +1702,6 @@
                 <w:rFonts w:ascii="Arial" w:eastAsia="Arial" w:hAnsi="Arial" w:cs="Arial" w:hint="cs"/>
                 <w:rtl/>
               </w:rPr>
-              <w:lastRenderedPageBreak/>
               <w:t>מיאר</w:t>
             </w:r>
             <w:proofErr w:type="spellEnd"/>
@@ -2078,22 +2297,6 @@
         </w:rPr>
         <w:t xml:space="preserve"> בסדנה בהרצאה:</w:t>
       </w:r>
-    </w:p>
-    <w:p>
-      <w:pPr>
-        <w:spacing w:before="240" w:after="240" w:line="240" w:lineRule="auto"/>
-        <w:rPr>
-          <w:rtl/>
-        </w:rPr>
-      </w:pPr>
-    </w:p>
-    <w:p>
-      <w:pPr>
-        <w:spacing w:before="240" w:after="240" w:line="240" w:lineRule="auto"/>
-        <w:rPr>
-          <w:rtl/>
-        </w:rPr>
-      </w:pPr>
     </w:p>
     <w:p>
       <w:pPr>

</xml_diff>